<commit_message>
cambios 2 de requisitos
listo
analizamos mas tarde cuando regrese
</commit_message>
<xml_diff>
--- a/FuncionamientoDelSistema.docx
+++ b/FuncionamientoDelSistema.docx
@@ -455,8 +455,6 @@
       <w:r>
         <w:t>Ú</w:t>
       </w:r>
-      <w:bookmarkStart w:id="6" w:name="_GoBack"/>
-      <w:bookmarkEnd w:id="6"/>
       <w:r>
         <w:t>ltimo en pie</w:t>
       </w:r>
@@ -494,8 +492,8 @@
           <w:numId w:val="3"/>
         </w:numPr>
       </w:pPr>
-      <w:bookmarkStart w:id="7" w:name="OLE_LINK7"/>
-      <w:bookmarkStart w:id="8" w:name="OLE_LINK8"/>
+      <w:bookmarkStart w:id="6" w:name="OLE_LINK7"/>
+      <w:bookmarkStart w:id="7" w:name="OLE_LINK8"/>
       <w:r>
         <w:t>Tiempo tardado en realizar</w:t>
       </w:r>
@@ -512,8 +510,8 @@
         <w:t>Contemplado si hay empates</w:t>
       </w:r>
     </w:p>
+    <w:bookmarkEnd w:id="6"/>
     <w:bookmarkEnd w:id="7"/>
-    <w:bookmarkEnd w:id="8"/>
     <w:p>
       <w:pPr>
         <w:pStyle w:val="Prrafodelista"/>
@@ -585,7 +583,7 @@
           <w:numId w:val="3"/>
         </w:numPr>
       </w:pPr>
-      <w:bookmarkStart w:id="9" w:name="OLE_LINK9"/>
+      <w:bookmarkStart w:id="8" w:name="OLE_LINK9"/>
       <w:r>
         <w:t>Tiempo Limite</w:t>
       </w:r>
@@ -601,7 +599,7 @@
       <w:r>
         <w:t>Si un contrincante no contesta en un lapso de tiempo</w:t>
       </w:r>
-      <w:bookmarkEnd w:id="9"/>
+      <w:bookmarkEnd w:id="8"/>
       <w:r>
         <w:tab/>
         <w:t xml:space="preserve"> pierde por default</w:t>
@@ -822,6 +820,8 @@
       <w:r>
         <w:t>Incluyen clasificación de alumnos en el curso</w:t>
       </w:r>
+      <w:bookmarkStart w:id="9" w:name="_GoBack"/>
+      <w:bookmarkEnd w:id="9"/>
     </w:p>
     <w:p>
       <w:pPr>
@@ -1230,10 +1230,7 @@
         </w:numPr>
       </w:pPr>
       <w:r>
-        <w:t>Si el usuario ya ha hecho una transferencia en el me</w:t>
-      </w:r>
-      <w:r>
-        <w:t>s no podrá realizar más.</w:t>
+        <w:t>Si el usuario ya ha hecho una transferencia en el mes no podrá realizar más.</w:t>
       </w:r>
     </w:p>
     <w:p/>
@@ -2742,6 +2739,50 @@
       <w:szCs w:val="26"/>
     </w:rPr>
   </w:style>
+  <w:style w:type="paragraph" w:styleId="Encabezado">
+    <w:name w:val="header"/>
+    <w:basedOn w:val="Normal"/>
+    <w:link w:val="EncabezadoCar"/>
+    <w:uiPriority w:val="99"/>
+    <w:unhideWhenUsed/>
+    <w:rsid w:val="00EE70B8"/>
+    <w:pPr>
+      <w:tabs>
+        <w:tab w:val="center" w:pos="4419"/>
+        <w:tab w:val="right" w:pos="8838"/>
+      </w:tabs>
+      <w:spacing w:after="0" w:line="240" w:lineRule="auto"/>
+    </w:pPr>
+  </w:style>
+  <w:style w:type="character" w:customStyle="1" w:styleId="EncabezadoCar">
+    <w:name w:val="Encabezado Car"/>
+    <w:basedOn w:val="Fuentedeprrafopredeter"/>
+    <w:link w:val="Encabezado"/>
+    <w:uiPriority w:val="99"/>
+    <w:rsid w:val="00EE70B8"/>
+  </w:style>
+  <w:style w:type="paragraph" w:styleId="Piedepgina">
+    <w:name w:val="footer"/>
+    <w:basedOn w:val="Normal"/>
+    <w:link w:val="PiedepginaCar"/>
+    <w:uiPriority w:val="99"/>
+    <w:unhideWhenUsed/>
+    <w:rsid w:val="00EE70B8"/>
+    <w:pPr>
+      <w:tabs>
+        <w:tab w:val="center" w:pos="4419"/>
+        <w:tab w:val="right" w:pos="8838"/>
+      </w:tabs>
+      <w:spacing w:after="0" w:line="240" w:lineRule="auto"/>
+    </w:pPr>
+  </w:style>
+  <w:style w:type="character" w:customStyle="1" w:styleId="PiedepginaCar">
+    <w:name w:val="Pie de página Car"/>
+    <w:basedOn w:val="Fuentedeprrafopredeter"/>
+    <w:link w:val="Piedepgina"/>
+    <w:uiPriority w:val="99"/>
+    <w:rsid w:val="00EE70B8"/>
+  </w:style>
 </w:styles>
 </file>
 
@@ -3011,7 +3052,7 @@
 </file>
 
 <file path=customXml/itemProps1.xml><?xml version="1.0" encoding="utf-8"?>
-<ds:datastoreItem xmlns:ds="http://schemas.openxmlformats.org/officeDocument/2006/customXml" ds:itemID="{D4A663DC-E3B2-4110-842C-9F45D91A421A}">
+<ds:datastoreItem xmlns:ds="http://schemas.openxmlformats.org/officeDocument/2006/customXml" ds:itemID="{4DF526F0-AB6D-4CA1-BFA8-6C8E041D8836}">
   <ds:schemaRefs>
     <ds:schemaRef ds:uri="http://schemas.openxmlformats.org/officeDocument/2006/bibliography"/>
   </ds:schemaRefs>

</xml_diff>